<commit_message>
updating...starting to switch to vscode
</commit_message>
<xml_diff>
--- a/SP2019/CSCI421/LectureActivies/Lec2Act2/Lec2_Activity2.docx
+++ b/SP2019/CSCI421/LectureActivies/Lec2Act2/Lec2_Activity2.docx
@@ -167,8 +167,6 @@
           <w:szCs w:val="24"/>
         </w:rPr>
       </w:pPr>
-      <w:bookmarkStart w:id="0" w:name="_GoBack"/>
-      <w:bookmarkEnd w:id="0"/>
       <w:r>
         <w:rPr>
           <w:sz w:val="24"/>
@@ -4042,6 +4040,71 @@
     <w:p>
       <w:pPr>
         <w:pStyle w:val="p1"/>
+        <w:numPr>
+          <w:ilvl w:val="1"/>
+          <w:numId w:val="8"/>
+        </w:numPr>
+        <w:rPr>
+          <w:sz w:val="24"/>
+          <w:szCs w:val="24"/>
+        </w:rPr>
+      </w:pPr>
+      <w:r>
+        <w:rPr>
+          <w:sz w:val="24"/>
+          <w:szCs w:val="24"/>
+        </w:rPr>
+        <w:t xml:space="preserve">Best case is </w:t>
+      </w:r>
+      <w:proofErr w:type="gramStart"/>
+      <w:r>
+        <w:rPr>
+          <w:sz w:val="24"/>
+          <w:szCs w:val="24"/>
+        </w:rPr>
+        <w:t>a  completely</w:t>
+      </w:r>
+      <w:proofErr w:type="gramEnd"/>
+      <w:r>
+        <w:rPr>
+          <w:sz w:val="24"/>
+          <w:szCs w:val="24"/>
+        </w:rPr>
+        <w:t xml:space="preserve"> random array that is shuffled</w:t>
+      </w:r>
+    </w:p>
+    <w:p>
+      <w:pPr>
+        <w:pStyle w:val="p1"/>
+        <w:numPr>
+          <w:ilvl w:val="1"/>
+          <w:numId w:val="8"/>
+        </w:numPr>
+        <w:rPr>
+          <w:sz w:val="24"/>
+          <w:szCs w:val="24"/>
+        </w:rPr>
+      </w:pPr>
+      <w:r>
+        <w:rPr>
+          <w:sz w:val="24"/>
+          <w:szCs w:val="24"/>
+        </w:rPr>
+        <w:t>Worst case would be an array that is already sorted or an array that has all of the same numbers</w:t>
+      </w:r>
+      <w:r>
+        <w:rPr>
+          <w:sz w:val="24"/>
+          <w:szCs w:val="24"/>
+        </w:rPr>
+        <w:t>.</w:t>
+      </w:r>
+      <w:bookmarkStart w:id="0" w:name="_GoBack"/>
+      <w:bookmarkEnd w:id="0"/>
+    </w:p>
+    <w:p>
+      <w:pPr>
+        <w:pStyle w:val="p1"/>
         <w:rPr>
           <w:sz w:val="24"/>
           <w:szCs w:val="24"/>
@@ -4111,125 +4174,2602 @@
           <w:szCs w:val="24"/>
         </w:rPr>
       </w:pPr>
-    </w:p>
-    <w:p>
-      <w:pPr>
-        <w:pStyle w:val="p1"/>
-        <w:rPr>
-          <w:sz w:val="24"/>
-          <w:szCs w:val="24"/>
-        </w:rPr>
-      </w:pPr>
-    </w:p>
-    <w:p>
-      <w:pPr>
-        <w:pStyle w:val="p1"/>
-        <w:rPr>
-          <w:sz w:val="24"/>
-          <w:szCs w:val="24"/>
-        </w:rPr>
-      </w:pPr>
-    </w:p>
-    <w:p>
-      <w:pPr>
-        <w:pStyle w:val="p1"/>
-        <w:rPr>
-          <w:sz w:val="24"/>
-          <w:szCs w:val="24"/>
-        </w:rPr>
-      </w:pPr>
-    </w:p>
-    <w:p>
-      <w:pPr>
-        <w:pStyle w:val="p1"/>
-        <w:rPr>
-          <w:sz w:val="24"/>
-          <w:szCs w:val="24"/>
-        </w:rPr>
-      </w:pPr>
-    </w:p>
-    <w:p>
-      <w:pPr>
-        <w:pStyle w:val="p1"/>
-        <w:rPr>
-          <w:sz w:val="24"/>
-          <w:szCs w:val="24"/>
-        </w:rPr>
-      </w:pPr>
-    </w:p>
-    <w:p>
-      <w:pPr>
-        <w:pStyle w:val="p1"/>
-        <w:rPr>
-          <w:sz w:val="24"/>
-          <w:szCs w:val="24"/>
-        </w:rPr>
-      </w:pPr>
-    </w:p>
-    <w:p>
-      <w:pPr>
-        <w:pStyle w:val="p1"/>
-        <w:rPr>
-          <w:sz w:val="24"/>
-          <w:szCs w:val="24"/>
-        </w:rPr>
-      </w:pPr>
-    </w:p>
-    <w:p>
-      <w:pPr>
-        <w:pStyle w:val="p1"/>
-        <w:rPr>
-          <w:sz w:val="24"/>
-          <w:szCs w:val="24"/>
-        </w:rPr>
-      </w:pPr>
-    </w:p>
-    <w:p>
-      <w:pPr>
-        <w:pStyle w:val="p1"/>
-        <w:rPr>
-          <w:sz w:val="24"/>
-          <w:szCs w:val="24"/>
-        </w:rPr>
-      </w:pPr>
-    </w:p>
-    <w:p>
-      <w:pPr>
-        <w:pStyle w:val="p1"/>
-        <w:rPr>
-          <w:sz w:val="24"/>
-          <w:szCs w:val="24"/>
-        </w:rPr>
-      </w:pPr>
-    </w:p>
-    <w:p>
-      <w:pPr>
-        <w:pStyle w:val="p1"/>
-        <w:rPr>
-          <w:sz w:val="24"/>
-          <w:szCs w:val="24"/>
-        </w:rPr>
-      </w:pPr>
-    </w:p>
-    <w:p>
-      <w:pPr>
-        <w:pStyle w:val="p1"/>
-        <w:rPr>
-          <w:sz w:val="24"/>
-          <w:szCs w:val="24"/>
-        </w:rPr>
-      </w:pPr>
-    </w:p>
-    <w:p>
-      <w:pPr>
-        <w:pStyle w:val="p1"/>
-        <w:rPr>
-          <w:sz w:val="24"/>
-          <w:szCs w:val="24"/>
-        </w:rPr>
-      </w:pPr>
-    </w:p>
-    <w:p/>
+      <w:r>
+        <w:rPr>
+          <w:sz w:val="24"/>
+          <w:szCs w:val="24"/>
+        </w:rPr>
+        <w:t xml:space="preserve">import </w:t>
+      </w:r>
+      <w:proofErr w:type="spellStart"/>
+      <w:proofErr w:type="gramStart"/>
+      <w:r>
+        <w:rPr>
+          <w:sz w:val="24"/>
+          <w:szCs w:val="24"/>
+        </w:rPr>
+        <w:t>java.util</w:t>
+      </w:r>
+      <w:proofErr w:type="gramEnd"/>
+      <w:r>
+        <w:rPr>
+          <w:sz w:val="24"/>
+          <w:szCs w:val="24"/>
+        </w:rPr>
+        <w:t>.Random</w:t>
+      </w:r>
+      <w:proofErr w:type="spellEnd"/>
+      <w:r>
+        <w:rPr>
+          <w:sz w:val="24"/>
+          <w:szCs w:val="24"/>
+        </w:rPr>
+        <w:t>;</w:t>
+      </w:r>
+    </w:p>
+    <w:p>
+      <w:pPr>
+        <w:pStyle w:val="p1"/>
+        <w:rPr>
+          <w:sz w:val="24"/>
+          <w:szCs w:val="24"/>
+        </w:rPr>
+      </w:pPr>
+      <w:r>
+        <w:rPr>
+          <w:sz w:val="24"/>
+          <w:szCs w:val="24"/>
+        </w:rPr>
+        <w:t xml:space="preserve">import </w:t>
+      </w:r>
+      <w:proofErr w:type="spellStart"/>
+      <w:proofErr w:type="gramStart"/>
+      <w:r>
+        <w:rPr>
+          <w:sz w:val="24"/>
+          <w:szCs w:val="24"/>
+        </w:rPr>
+        <w:t>java.util</w:t>
+      </w:r>
+      <w:proofErr w:type="gramEnd"/>
+      <w:r>
+        <w:rPr>
+          <w:sz w:val="24"/>
+          <w:szCs w:val="24"/>
+        </w:rPr>
+        <w:t>.Arrays</w:t>
+      </w:r>
+      <w:proofErr w:type="spellEnd"/>
+      <w:r>
+        <w:rPr>
+          <w:sz w:val="24"/>
+          <w:szCs w:val="24"/>
+        </w:rPr>
+        <w:t>;</w:t>
+      </w:r>
+    </w:p>
+    <w:p>
+      <w:pPr>
+        <w:pStyle w:val="p1"/>
+        <w:rPr>
+          <w:sz w:val="24"/>
+          <w:szCs w:val="24"/>
+        </w:rPr>
+      </w:pPr>
+      <w:r>
+        <w:rPr>
+          <w:sz w:val="24"/>
+          <w:szCs w:val="24"/>
+        </w:rPr>
+        <w:t xml:space="preserve">import </w:t>
+      </w:r>
+      <w:proofErr w:type="spellStart"/>
+      <w:r>
+        <w:rPr>
+          <w:sz w:val="24"/>
+          <w:szCs w:val="24"/>
+        </w:rPr>
+        <w:t>java.util</w:t>
+      </w:r>
+      <w:proofErr w:type="spellEnd"/>
+      <w:r>
+        <w:rPr>
+          <w:sz w:val="24"/>
+          <w:szCs w:val="24"/>
+        </w:rPr>
+        <w:t>.*;</w:t>
+      </w:r>
+    </w:p>
+    <w:p>
+      <w:pPr>
+        <w:pStyle w:val="p1"/>
+        <w:rPr>
+          <w:sz w:val="24"/>
+          <w:szCs w:val="24"/>
+        </w:rPr>
+      </w:pPr>
+    </w:p>
+    <w:p>
+      <w:pPr>
+        <w:pStyle w:val="p1"/>
+        <w:rPr>
+          <w:sz w:val="24"/>
+          <w:szCs w:val="24"/>
+        </w:rPr>
+      </w:pPr>
+      <w:r>
+        <w:rPr>
+          <w:sz w:val="24"/>
+          <w:szCs w:val="24"/>
+        </w:rPr>
+        <w:t>public class Lec2Act2_2 {</w:t>
+      </w:r>
+    </w:p>
+    <w:p>
+      <w:pPr>
+        <w:pStyle w:val="p1"/>
+        <w:rPr>
+          <w:sz w:val="24"/>
+          <w:szCs w:val="24"/>
+        </w:rPr>
+      </w:pPr>
+      <w:r>
+        <w:rPr>
+          <w:sz w:val="24"/>
+          <w:szCs w:val="24"/>
+        </w:rPr>
+        <w:t xml:space="preserve">  private static int partition(</w:t>
+      </w:r>
+      <w:proofErr w:type="gramStart"/>
+      <w:r>
+        <w:rPr>
+          <w:sz w:val="24"/>
+          <w:szCs w:val="24"/>
+        </w:rPr>
+        <w:t>int[</w:t>
+      </w:r>
+      <w:proofErr w:type="gramEnd"/>
+      <w:r>
+        <w:rPr>
+          <w:sz w:val="24"/>
+          <w:szCs w:val="24"/>
+        </w:rPr>
+        <w:t>] a, int lo, int hi) {</w:t>
+      </w:r>
+    </w:p>
+    <w:p>
+      <w:pPr>
+        <w:pStyle w:val="p1"/>
+        <w:rPr>
+          <w:sz w:val="24"/>
+          <w:szCs w:val="24"/>
+        </w:rPr>
+      </w:pPr>
+      <w:r>
+        <w:rPr>
+          <w:sz w:val="24"/>
+          <w:szCs w:val="24"/>
+        </w:rPr>
+        <w:t xml:space="preserve">    int pivot = a[hi];</w:t>
+      </w:r>
+    </w:p>
+    <w:p>
+      <w:pPr>
+        <w:pStyle w:val="p1"/>
+        <w:rPr>
+          <w:sz w:val="24"/>
+          <w:szCs w:val="24"/>
+        </w:rPr>
+      </w:pPr>
+      <w:r>
+        <w:rPr>
+          <w:sz w:val="24"/>
+          <w:szCs w:val="24"/>
+        </w:rPr>
+        <w:t xml:space="preserve">    int </w:t>
+      </w:r>
+      <w:proofErr w:type="spellStart"/>
+      <w:r>
+        <w:rPr>
+          <w:sz w:val="24"/>
+          <w:szCs w:val="24"/>
+        </w:rPr>
+        <w:t>i</w:t>
+      </w:r>
+      <w:proofErr w:type="spellEnd"/>
+      <w:r>
+        <w:rPr>
+          <w:sz w:val="24"/>
+          <w:szCs w:val="24"/>
+        </w:rPr>
+        <w:t xml:space="preserve"> = (lo - 1);</w:t>
+      </w:r>
+    </w:p>
+    <w:p>
+      <w:pPr>
+        <w:pStyle w:val="p1"/>
+        <w:rPr>
+          <w:sz w:val="24"/>
+          <w:szCs w:val="24"/>
+        </w:rPr>
+      </w:pPr>
+      <w:r>
+        <w:rPr>
+          <w:sz w:val="24"/>
+          <w:szCs w:val="24"/>
+        </w:rPr>
+        <w:t xml:space="preserve">    for (int j = lo; j &lt; hi; </w:t>
+      </w:r>
+      <w:proofErr w:type="spellStart"/>
+      <w:r>
+        <w:rPr>
+          <w:sz w:val="24"/>
+          <w:szCs w:val="24"/>
+        </w:rPr>
+        <w:t>j++</w:t>
+      </w:r>
+      <w:proofErr w:type="spellEnd"/>
+      <w:r>
+        <w:rPr>
+          <w:sz w:val="24"/>
+          <w:szCs w:val="24"/>
+        </w:rPr>
+        <w:t>) {</w:t>
+      </w:r>
+    </w:p>
+    <w:p>
+      <w:pPr>
+        <w:pStyle w:val="p1"/>
+        <w:rPr>
+          <w:sz w:val="24"/>
+          <w:szCs w:val="24"/>
+        </w:rPr>
+      </w:pPr>
+      <w:r>
+        <w:rPr>
+          <w:sz w:val="24"/>
+          <w:szCs w:val="24"/>
+        </w:rPr>
+        <w:t xml:space="preserve">      if (a[j] &lt;= pivot) {</w:t>
+      </w:r>
+    </w:p>
+    <w:p>
+      <w:pPr>
+        <w:pStyle w:val="p1"/>
+        <w:rPr>
+          <w:sz w:val="24"/>
+          <w:szCs w:val="24"/>
+        </w:rPr>
+      </w:pPr>
+      <w:r>
+        <w:rPr>
+          <w:sz w:val="24"/>
+          <w:szCs w:val="24"/>
+        </w:rPr>
+        <w:t xml:space="preserve">        </w:t>
+      </w:r>
+      <w:proofErr w:type="spellStart"/>
+      <w:r>
+        <w:rPr>
+          <w:sz w:val="24"/>
+          <w:szCs w:val="24"/>
+        </w:rPr>
+        <w:t>i</w:t>
+      </w:r>
+      <w:proofErr w:type="spellEnd"/>
+      <w:r>
+        <w:rPr>
+          <w:sz w:val="24"/>
+          <w:szCs w:val="24"/>
+        </w:rPr>
+        <w:t>++;</w:t>
+      </w:r>
+    </w:p>
+    <w:p>
+      <w:pPr>
+        <w:pStyle w:val="p1"/>
+        <w:rPr>
+          <w:sz w:val="24"/>
+          <w:szCs w:val="24"/>
+        </w:rPr>
+      </w:pPr>
+    </w:p>
+    <w:p>
+      <w:pPr>
+        <w:pStyle w:val="p1"/>
+        <w:rPr>
+          <w:sz w:val="24"/>
+          <w:szCs w:val="24"/>
+        </w:rPr>
+      </w:pPr>
+      <w:r>
+        <w:rPr>
+          <w:sz w:val="24"/>
+          <w:szCs w:val="24"/>
+        </w:rPr>
+        <w:t xml:space="preserve">        int temp = a[</w:t>
+      </w:r>
+      <w:proofErr w:type="spellStart"/>
+      <w:r>
+        <w:rPr>
+          <w:sz w:val="24"/>
+          <w:szCs w:val="24"/>
+        </w:rPr>
+        <w:t>i</w:t>
+      </w:r>
+      <w:proofErr w:type="spellEnd"/>
+      <w:r>
+        <w:rPr>
+          <w:sz w:val="24"/>
+          <w:szCs w:val="24"/>
+        </w:rPr>
+        <w:t>];</w:t>
+      </w:r>
+    </w:p>
+    <w:p>
+      <w:pPr>
+        <w:pStyle w:val="p1"/>
+        <w:rPr>
+          <w:sz w:val="24"/>
+          <w:szCs w:val="24"/>
+        </w:rPr>
+      </w:pPr>
+      <w:r>
+        <w:rPr>
+          <w:sz w:val="24"/>
+          <w:szCs w:val="24"/>
+        </w:rPr>
+        <w:t xml:space="preserve">        a[</w:t>
+      </w:r>
+      <w:proofErr w:type="spellStart"/>
+      <w:r>
+        <w:rPr>
+          <w:sz w:val="24"/>
+          <w:szCs w:val="24"/>
+        </w:rPr>
+        <w:t>i</w:t>
+      </w:r>
+      <w:proofErr w:type="spellEnd"/>
+      <w:r>
+        <w:rPr>
+          <w:sz w:val="24"/>
+          <w:szCs w:val="24"/>
+        </w:rPr>
+        <w:t>] = a[j];</w:t>
+      </w:r>
+    </w:p>
+    <w:p>
+      <w:pPr>
+        <w:pStyle w:val="p1"/>
+        <w:rPr>
+          <w:sz w:val="24"/>
+          <w:szCs w:val="24"/>
+        </w:rPr>
+      </w:pPr>
+      <w:r>
+        <w:rPr>
+          <w:sz w:val="24"/>
+          <w:szCs w:val="24"/>
+        </w:rPr>
+        <w:t xml:space="preserve">        a[j] = temp;</w:t>
+      </w:r>
+    </w:p>
+    <w:p>
+      <w:pPr>
+        <w:pStyle w:val="p1"/>
+        <w:rPr>
+          <w:sz w:val="24"/>
+          <w:szCs w:val="24"/>
+        </w:rPr>
+      </w:pPr>
+      <w:r>
+        <w:rPr>
+          <w:sz w:val="24"/>
+          <w:szCs w:val="24"/>
+        </w:rPr>
+        <w:t xml:space="preserve">      }</w:t>
+      </w:r>
+    </w:p>
+    <w:p>
+      <w:pPr>
+        <w:pStyle w:val="p1"/>
+        <w:rPr>
+          <w:sz w:val="24"/>
+          <w:szCs w:val="24"/>
+        </w:rPr>
+      </w:pPr>
+      <w:r>
+        <w:rPr>
+          <w:sz w:val="24"/>
+          <w:szCs w:val="24"/>
+        </w:rPr>
+        <w:t xml:space="preserve">    }</w:t>
+      </w:r>
+    </w:p>
+    <w:p>
+      <w:pPr>
+        <w:pStyle w:val="p1"/>
+        <w:rPr>
+          <w:sz w:val="24"/>
+          <w:szCs w:val="24"/>
+        </w:rPr>
+      </w:pPr>
+    </w:p>
+    <w:p>
+      <w:pPr>
+        <w:pStyle w:val="p1"/>
+        <w:rPr>
+          <w:sz w:val="24"/>
+          <w:szCs w:val="24"/>
+        </w:rPr>
+      </w:pPr>
+      <w:r>
+        <w:rPr>
+          <w:sz w:val="24"/>
+          <w:szCs w:val="24"/>
+        </w:rPr>
+        <w:t xml:space="preserve">    int temp = </w:t>
+      </w:r>
+      <w:proofErr w:type="gramStart"/>
+      <w:r>
+        <w:rPr>
+          <w:sz w:val="24"/>
+          <w:szCs w:val="24"/>
+        </w:rPr>
+        <w:t>a[</w:t>
+      </w:r>
+      <w:proofErr w:type="spellStart"/>
+      <w:proofErr w:type="gramEnd"/>
+      <w:r>
+        <w:rPr>
+          <w:sz w:val="24"/>
+          <w:szCs w:val="24"/>
+        </w:rPr>
+        <w:t>i</w:t>
+      </w:r>
+      <w:proofErr w:type="spellEnd"/>
+      <w:r>
+        <w:rPr>
+          <w:sz w:val="24"/>
+          <w:szCs w:val="24"/>
+        </w:rPr>
+        <w:t xml:space="preserve"> + 1];</w:t>
+      </w:r>
+    </w:p>
+    <w:p>
+      <w:pPr>
+        <w:pStyle w:val="p1"/>
+        <w:rPr>
+          <w:sz w:val="24"/>
+          <w:szCs w:val="24"/>
+        </w:rPr>
+      </w:pPr>
+      <w:r>
+        <w:rPr>
+          <w:sz w:val="24"/>
+          <w:szCs w:val="24"/>
+        </w:rPr>
+        <w:t xml:space="preserve">    </w:t>
+      </w:r>
+      <w:proofErr w:type="gramStart"/>
+      <w:r>
+        <w:rPr>
+          <w:sz w:val="24"/>
+          <w:szCs w:val="24"/>
+        </w:rPr>
+        <w:t>a[</w:t>
+      </w:r>
+      <w:proofErr w:type="spellStart"/>
+      <w:proofErr w:type="gramEnd"/>
+      <w:r>
+        <w:rPr>
+          <w:sz w:val="24"/>
+          <w:szCs w:val="24"/>
+        </w:rPr>
+        <w:t>i</w:t>
+      </w:r>
+      <w:proofErr w:type="spellEnd"/>
+      <w:r>
+        <w:rPr>
+          <w:sz w:val="24"/>
+          <w:szCs w:val="24"/>
+        </w:rPr>
+        <w:t xml:space="preserve"> + 1] = a[hi];</w:t>
+      </w:r>
+    </w:p>
+    <w:p>
+      <w:pPr>
+        <w:pStyle w:val="p1"/>
+        <w:rPr>
+          <w:sz w:val="24"/>
+          <w:szCs w:val="24"/>
+        </w:rPr>
+      </w:pPr>
+      <w:r>
+        <w:rPr>
+          <w:sz w:val="24"/>
+          <w:szCs w:val="24"/>
+        </w:rPr>
+        <w:t xml:space="preserve">    a[hi] = temp;</w:t>
+      </w:r>
+    </w:p>
+    <w:p>
+      <w:pPr>
+        <w:pStyle w:val="p1"/>
+        <w:rPr>
+          <w:sz w:val="24"/>
+          <w:szCs w:val="24"/>
+        </w:rPr>
+      </w:pPr>
+    </w:p>
+    <w:p>
+      <w:pPr>
+        <w:pStyle w:val="p1"/>
+        <w:rPr>
+          <w:sz w:val="24"/>
+          <w:szCs w:val="24"/>
+        </w:rPr>
+      </w:pPr>
+      <w:r>
+        <w:rPr>
+          <w:sz w:val="24"/>
+          <w:szCs w:val="24"/>
+        </w:rPr>
+        <w:t xml:space="preserve">    return </w:t>
+      </w:r>
+      <w:proofErr w:type="spellStart"/>
+      <w:r>
+        <w:rPr>
+          <w:sz w:val="24"/>
+          <w:szCs w:val="24"/>
+        </w:rPr>
+        <w:t>i</w:t>
+      </w:r>
+      <w:proofErr w:type="spellEnd"/>
+      <w:r>
+        <w:rPr>
+          <w:sz w:val="24"/>
+          <w:szCs w:val="24"/>
+        </w:rPr>
+        <w:t xml:space="preserve"> + 1;</w:t>
+      </w:r>
+    </w:p>
+    <w:p>
+      <w:pPr>
+        <w:pStyle w:val="p1"/>
+        <w:rPr>
+          <w:sz w:val="24"/>
+          <w:szCs w:val="24"/>
+        </w:rPr>
+      </w:pPr>
+      <w:r>
+        <w:rPr>
+          <w:sz w:val="24"/>
+          <w:szCs w:val="24"/>
+        </w:rPr>
+        <w:t xml:space="preserve">  }</w:t>
+      </w:r>
+    </w:p>
+    <w:p>
+      <w:pPr>
+        <w:pStyle w:val="p1"/>
+        <w:rPr>
+          <w:sz w:val="24"/>
+          <w:szCs w:val="24"/>
+        </w:rPr>
+      </w:pPr>
+    </w:p>
+    <w:p>
+      <w:pPr>
+        <w:pStyle w:val="p1"/>
+        <w:rPr>
+          <w:sz w:val="24"/>
+          <w:szCs w:val="24"/>
+        </w:rPr>
+      </w:pPr>
+      <w:r>
+        <w:rPr>
+          <w:sz w:val="24"/>
+          <w:szCs w:val="24"/>
+        </w:rPr>
+        <w:t xml:space="preserve">  public static void sort(</w:t>
+      </w:r>
+      <w:proofErr w:type="gramStart"/>
+      <w:r>
+        <w:rPr>
+          <w:sz w:val="24"/>
+          <w:szCs w:val="24"/>
+        </w:rPr>
+        <w:t>int[</w:t>
+      </w:r>
+      <w:proofErr w:type="gramEnd"/>
+      <w:r>
+        <w:rPr>
+          <w:sz w:val="24"/>
+          <w:szCs w:val="24"/>
+        </w:rPr>
+        <w:t>] a) {</w:t>
+      </w:r>
+    </w:p>
+    <w:p>
+      <w:pPr>
+        <w:pStyle w:val="p1"/>
+        <w:rPr>
+          <w:sz w:val="24"/>
+          <w:szCs w:val="24"/>
+        </w:rPr>
+      </w:pPr>
+      <w:r>
+        <w:rPr>
+          <w:sz w:val="24"/>
+          <w:szCs w:val="24"/>
+        </w:rPr>
+        <w:t xml:space="preserve">    </w:t>
+      </w:r>
+      <w:proofErr w:type="gramStart"/>
+      <w:r>
+        <w:rPr>
+          <w:sz w:val="24"/>
+          <w:szCs w:val="24"/>
+        </w:rPr>
+        <w:t>sort(</w:t>
+      </w:r>
+      <w:proofErr w:type="gramEnd"/>
+      <w:r>
+        <w:rPr>
+          <w:sz w:val="24"/>
+          <w:szCs w:val="24"/>
+        </w:rPr>
+        <w:t xml:space="preserve">a, 0, </w:t>
+      </w:r>
+      <w:proofErr w:type="spellStart"/>
+      <w:r>
+        <w:rPr>
+          <w:sz w:val="24"/>
+          <w:szCs w:val="24"/>
+        </w:rPr>
+        <w:t>a.length</w:t>
+      </w:r>
+      <w:proofErr w:type="spellEnd"/>
+      <w:r>
+        <w:rPr>
+          <w:sz w:val="24"/>
+          <w:szCs w:val="24"/>
+        </w:rPr>
+        <w:t xml:space="preserve"> - 1);</w:t>
+      </w:r>
+    </w:p>
+    <w:p>
+      <w:pPr>
+        <w:pStyle w:val="p1"/>
+        <w:rPr>
+          <w:sz w:val="24"/>
+          <w:szCs w:val="24"/>
+        </w:rPr>
+      </w:pPr>
+      <w:r>
+        <w:rPr>
+          <w:sz w:val="24"/>
+          <w:szCs w:val="24"/>
+        </w:rPr>
+        <w:t xml:space="preserve">  }</w:t>
+      </w:r>
+    </w:p>
+    <w:p>
+      <w:pPr>
+        <w:pStyle w:val="p1"/>
+        <w:rPr>
+          <w:sz w:val="24"/>
+          <w:szCs w:val="24"/>
+        </w:rPr>
+      </w:pPr>
+    </w:p>
+    <w:p>
+      <w:pPr>
+        <w:pStyle w:val="p1"/>
+        <w:rPr>
+          <w:sz w:val="24"/>
+          <w:szCs w:val="24"/>
+        </w:rPr>
+      </w:pPr>
+      <w:r>
+        <w:rPr>
+          <w:sz w:val="24"/>
+          <w:szCs w:val="24"/>
+        </w:rPr>
+        <w:t xml:space="preserve">  static void </w:t>
+      </w:r>
+      <w:proofErr w:type="gramStart"/>
+      <w:r>
+        <w:rPr>
+          <w:sz w:val="24"/>
+          <w:szCs w:val="24"/>
+        </w:rPr>
+        <w:t>sort(</w:t>
+      </w:r>
+      <w:proofErr w:type="gramEnd"/>
+      <w:r>
+        <w:rPr>
+          <w:sz w:val="24"/>
+          <w:szCs w:val="24"/>
+        </w:rPr>
+        <w:t>int a[], int lo, int hi) {</w:t>
+      </w:r>
+    </w:p>
+    <w:p>
+      <w:pPr>
+        <w:pStyle w:val="p1"/>
+        <w:rPr>
+          <w:sz w:val="24"/>
+          <w:szCs w:val="24"/>
+        </w:rPr>
+      </w:pPr>
+      <w:r>
+        <w:rPr>
+          <w:sz w:val="24"/>
+          <w:szCs w:val="24"/>
+        </w:rPr>
+        <w:t xml:space="preserve">    if (lo &lt; hi) {</w:t>
+      </w:r>
+    </w:p>
+    <w:p>
+      <w:pPr>
+        <w:pStyle w:val="p1"/>
+        <w:rPr>
+          <w:sz w:val="24"/>
+          <w:szCs w:val="24"/>
+        </w:rPr>
+      </w:pPr>
+      <w:r>
+        <w:rPr>
+          <w:sz w:val="24"/>
+          <w:szCs w:val="24"/>
+        </w:rPr>
+        <w:t xml:space="preserve">      int pi = </w:t>
+      </w:r>
+      <w:proofErr w:type="gramStart"/>
+      <w:r>
+        <w:rPr>
+          <w:sz w:val="24"/>
+          <w:szCs w:val="24"/>
+        </w:rPr>
+        <w:t>partition(</w:t>
+      </w:r>
+      <w:proofErr w:type="gramEnd"/>
+      <w:r>
+        <w:rPr>
+          <w:sz w:val="24"/>
+          <w:szCs w:val="24"/>
+        </w:rPr>
+        <w:t>a, lo, hi);</w:t>
+      </w:r>
+    </w:p>
+    <w:p>
+      <w:pPr>
+        <w:pStyle w:val="p1"/>
+        <w:rPr>
+          <w:sz w:val="24"/>
+          <w:szCs w:val="24"/>
+        </w:rPr>
+      </w:pPr>
+    </w:p>
+    <w:p>
+      <w:pPr>
+        <w:pStyle w:val="p1"/>
+        <w:rPr>
+          <w:sz w:val="24"/>
+          <w:szCs w:val="24"/>
+        </w:rPr>
+      </w:pPr>
+      <w:r>
+        <w:rPr>
+          <w:sz w:val="24"/>
+          <w:szCs w:val="24"/>
+        </w:rPr>
+        <w:t xml:space="preserve">      </w:t>
+      </w:r>
+      <w:proofErr w:type="gramStart"/>
+      <w:r>
+        <w:rPr>
+          <w:sz w:val="24"/>
+          <w:szCs w:val="24"/>
+        </w:rPr>
+        <w:t>sort(</w:t>
+      </w:r>
+      <w:proofErr w:type="gramEnd"/>
+      <w:r>
+        <w:rPr>
+          <w:sz w:val="24"/>
+          <w:szCs w:val="24"/>
+        </w:rPr>
+        <w:t>a, lo, pi - 1);</w:t>
+      </w:r>
+    </w:p>
+    <w:p>
+      <w:pPr>
+        <w:pStyle w:val="p1"/>
+        <w:rPr>
+          <w:sz w:val="24"/>
+          <w:szCs w:val="24"/>
+        </w:rPr>
+      </w:pPr>
+      <w:r>
+        <w:rPr>
+          <w:sz w:val="24"/>
+          <w:szCs w:val="24"/>
+        </w:rPr>
+        <w:t xml:space="preserve">      </w:t>
+      </w:r>
+      <w:proofErr w:type="gramStart"/>
+      <w:r>
+        <w:rPr>
+          <w:sz w:val="24"/>
+          <w:szCs w:val="24"/>
+        </w:rPr>
+        <w:t>sort(</w:t>
+      </w:r>
+      <w:proofErr w:type="gramEnd"/>
+      <w:r>
+        <w:rPr>
+          <w:sz w:val="24"/>
+          <w:szCs w:val="24"/>
+        </w:rPr>
+        <w:t>a, pi + 1, hi);</w:t>
+      </w:r>
+    </w:p>
+    <w:p>
+      <w:pPr>
+        <w:pStyle w:val="p1"/>
+        <w:rPr>
+          <w:sz w:val="24"/>
+          <w:szCs w:val="24"/>
+        </w:rPr>
+      </w:pPr>
+      <w:r>
+        <w:rPr>
+          <w:sz w:val="24"/>
+          <w:szCs w:val="24"/>
+        </w:rPr>
+        <w:t xml:space="preserve">    }</w:t>
+      </w:r>
+    </w:p>
+    <w:p>
+      <w:pPr>
+        <w:pStyle w:val="p1"/>
+        <w:rPr>
+          <w:sz w:val="24"/>
+          <w:szCs w:val="24"/>
+        </w:rPr>
+      </w:pPr>
+      <w:r>
+        <w:rPr>
+          <w:sz w:val="24"/>
+          <w:szCs w:val="24"/>
+        </w:rPr>
+        <w:t xml:space="preserve">  }</w:t>
+      </w:r>
+    </w:p>
+    <w:p>
+      <w:pPr>
+        <w:pStyle w:val="p1"/>
+        <w:rPr>
+          <w:sz w:val="24"/>
+          <w:szCs w:val="24"/>
+        </w:rPr>
+      </w:pPr>
+    </w:p>
+    <w:p>
+      <w:pPr>
+        <w:pStyle w:val="p1"/>
+        <w:rPr>
+          <w:sz w:val="24"/>
+          <w:szCs w:val="24"/>
+        </w:rPr>
+      </w:pPr>
+      <w:r>
+        <w:rPr>
+          <w:sz w:val="24"/>
+          <w:szCs w:val="24"/>
+        </w:rPr>
+        <w:t xml:space="preserve">  static void </w:t>
+      </w:r>
+      <w:proofErr w:type="spellStart"/>
+      <w:proofErr w:type="gramStart"/>
+      <w:r>
+        <w:rPr>
+          <w:sz w:val="24"/>
+          <w:szCs w:val="24"/>
+        </w:rPr>
+        <w:t>printArray</w:t>
+      </w:r>
+      <w:proofErr w:type="spellEnd"/>
+      <w:r>
+        <w:rPr>
+          <w:sz w:val="24"/>
+          <w:szCs w:val="24"/>
+        </w:rPr>
+        <w:t>(</w:t>
+      </w:r>
+      <w:proofErr w:type="gramEnd"/>
+      <w:r>
+        <w:rPr>
+          <w:sz w:val="24"/>
+          <w:szCs w:val="24"/>
+        </w:rPr>
+        <w:t xml:space="preserve">int </w:t>
+      </w:r>
+      <w:proofErr w:type="spellStart"/>
+      <w:r>
+        <w:rPr>
+          <w:sz w:val="24"/>
+          <w:szCs w:val="24"/>
+        </w:rPr>
+        <w:t>arr</w:t>
+      </w:r>
+      <w:proofErr w:type="spellEnd"/>
+      <w:r>
+        <w:rPr>
+          <w:sz w:val="24"/>
+          <w:szCs w:val="24"/>
+        </w:rPr>
+        <w:t>[]) {</w:t>
+      </w:r>
+    </w:p>
+    <w:p>
+      <w:pPr>
+        <w:pStyle w:val="p1"/>
+        <w:rPr>
+          <w:sz w:val="24"/>
+          <w:szCs w:val="24"/>
+        </w:rPr>
+      </w:pPr>
+      <w:r>
+        <w:rPr>
+          <w:sz w:val="24"/>
+          <w:szCs w:val="24"/>
+        </w:rPr>
+        <w:t xml:space="preserve">    int n = </w:t>
+      </w:r>
+      <w:proofErr w:type="spellStart"/>
+      <w:proofErr w:type="gramStart"/>
+      <w:r>
+        <w:rPr>
+          <w:sz w:val="24"/>
+          <w:szCs w:val="24"/>
+        </w:rPr>
+        <w:t>arr.length</w:t>
+      </w:r>
+      <w:proofErr w:type="spellEnd"/>
+      <w:proofErr w:type="gramEnd"/>
+      <w:r>
+        <w:rPr>
+          <w:sz w:val="24"/>
+          <w:szCs w:val="24"/>
+        </w:rPr>
+        <w:t>;</w:t>
+      </w:r>
+    </w:p>
+    <w:p>
+      <w:pPr>
+        <w:pStyle w:val="p1"/>
+        <w:rPr>
+          <w:sz w:val="24"/>
+          <w:szCs w:val="24"/>
+        </w:rPr>
+      </w:pPr>
+      <w:r>
+        <w:rPr>
+          <w:sz w:val="24"/>
+          <w:szCs w:val="24"/>
+        </w:rPr>
+        <w:t xml:space="preserve">    for (int </w:t>
+      </w:r>
+      <w:proofErr w:type="spellStart"/>
+      <w:r>
+        <w:rPr>
+          <w:sz w:val="24"/>
+          <w:szCs w:val="24"/>
+        </w:rPr>
+        <w:t>i</w:t>
+      </w:r>
+      <w:proofErr w:type="spellEnd"/>
+      <w:r>
+        <w:rPr>
+          <w:sz w:val="24"/>
+          <w:szCs w:val="24"/>
+        </w:rPr>
+        <w:t xml:space="preserve"> = 0; </w:t>
+      </w:r>
+      <w:proofErr w:type="spellStart"/>
+      <w:r>
+        <w:rPr>
+          <w:sz w:val="24"/>
+          <w:szCs w:val="24"/>
+        </w:rPr>
+        <w:t>i</w:t>
+      </w:r>
+      <w:proofErr w:type="spellEnd"/>
+      <w:r>
+        <w:rPr>
+          <w:sz w:val="24"/>
+          <w:szCs w:val="24"/>
+        </w:rPr>
+        <w:t xml:space="preserve"> &lt; n; ++</w:t>
+      </w:r>
+      <w:proofErr w:type="spellStart"/>
+      <w:r>
+        <w:rPr>
+          <w:sz w:val="24"/>
+          <w:szCs w:val="24"/>
+        </w:rPr>
+        <w:t>i</w:t>
+      </w:r>
+      <w:proofErr w:type="spellEnd"/>
+      <w:r>
+        <w:rPr>
+          <w:sz w:val="24"/>
+          <w:szCs w:val="24"/>
+        </w:rPr>
+        <w:t>)</w:t>
+      </w:r>
+    </w:p>
+    <w:p>
+      <w:pPr>
+        <w:pStyle w:val="p1"/>
+        <w:rPr>
+          <w:sz w:val="24"/>
+          <w:szCs w:val="24"/>
+        </w:rPr>
+      </w:pPr>
+      <w:r>
+        <w:rPr>
+          <w:sz w:val="24"/>
+          <w:szCs w:val="24"/>
+        </w:rPr>
+        <w:t xml:space="preserve">      </w:t>
+      </w:r>
+      <w:proofErr w:type="spellStart"/>
+      <w:r>
+        <w:rPr>
+          <w:sz w:val="24"/>
+          <w:szCs w:val="24"/>
+        </w:rPr>
+        <w:t>System.out.print</w:t>
+      </w:r>
+      <w:proofErr w:type="spellEnd"/>
+      <w:r>
+        <w:rPr>
+          <w:sz w:val="24"/>
+          <w:szCs w:val="24"/>
+        </w:rPr>
+        <w:t>(</w:t>
+      </w:r>
+      <w:proofErr w:type="spellStart"/>
+      <w:r>
+        <w:rPr>
+          <w:sz w:val="24"/>
+          <w:szCs w:val="24"/>
+        </w:rPr>
+        <w:t>arr</w:t>
+      </w:r>
+      <w:proofErr w:type="spellEnd"/>
+      <w:r>
+        <w:rPr>
+          <w:sz w:val="24"/>
+          <w:szCs w:val="24"/>
+        </w:rPr>
+        <w:t>[</w:t>
+      </w:r>
+      <w:proofErr w:type="spellStart"/>
+      <w:r>
+        <w:rPr>
+          <w:sz w:val="24"/>
+          <w:szCs w:val="24"/>
+        </w:rPr>
+        <w:t>i</w:t>
+      </w:r>
+      <w:proofErr w:type="spellEnd"/>
+      <w:r>
+        <w:rPr>
+          <w:sz w:val="24"/>
+          <w:szCs w:val="24"/>
+        </w:rPr>
+        <w:t>] + " ");</w:t>
+      </w:r>
+    </w:p>
+    <w:p>
+      <w:pPr>
+        <w:pStyle w:val="p1"/>
+        <w:rPr>
+          <w:sz w:val="24"/>
+          <w:szCs w:val="24"/>
+        </w:rPr>
+      </w:pPr>
+      <w:r>
+        <w:rPr>
+          <w:sz w:val="24"/>
+          <w:szCs w:val="24"/>
+        </w:rPr>
+        <w:t xml:space="preserve">    </w:t>
+      </w:r>
+      <w:proofErr w:type="spellStart"/>
+      <w:r>
+        <w:rPr>
+          <w:sz w:val="24"/>
+          <w:szCs w:val="24"/>
+        </w:rPr>
+        <w:t>System.out.println</w:t>
+      </w:r>
+      <w:proofErr w:type="spellEnd"/>
+      <w:r>
+        <w:rPr>
+          <w:sz w:val="24"/>
+          <w:szCs w:val="24"/>
+        </w:rPr>
+        <w:t>();</w:t>
+      </w:r>
+    </w:p>
+    <w:p>
+      <w:pPr>
+        <w:pStyle w:val="p1"/>
+        <w:rPr>
+          <w:sz w:val="24"/>
+          <w:szCs w:val="24"/>
+        </w:rPr>
+      </w:pPr>
+      <w:r>
+        <w:rPr>
+          <w:sz w:val="24"/>
+          <w:szCs w:val="24"/>
+        </w:rPr>
+        <w:t xml:space="preserve">  }</w:t>
+      </w:r>
+    </w:p>
+    <w:p>
+      <w:pPr>
+        <w:pStyle w:val="p1"/>
+        <w:rPr>
+          <w:sz w:val="24"/>
+          <w:szCs w:val="24"/>
+        </w:rPr>
+      </w:pPr>
+    </w:p>
+    <w:p>
+      <w:pPr>
+        <w:pStyle w:val="p1"/>
+        <w:rPr>
+          <w:sz w:val="24"/>
+          <w:szCs w:val="24"/>
+        </w:rPr>
+      </w:pPr>
+      <w:r>
+        <w:rPr>
+          <w:sz w:val="24"/>
+          <w:szCs w:val="24"/>
+        </w:rPr>
+        <w:lastRenderedPageBreak/>
+        <w:t xml:space="preserve">  public static void </w:t>
+      </w:r>
+      <w:proofErr w:type="gramStart"/>
+      <w:r>
+        <w:rPr>
+          <w:sz w:val="24"/>
+          <w:szCs w:val="24"/>
+        </w:rPr>
+        <w:t>main(</w:t>
+      </w:r>
+      <w:proofErr w:type="gramEnd"/>
+      <w:r>
+        <w:rPr>
+          <w:sz w:val="24"/>
+          <w:szCs w:val="24"/>
+        </w:rPr>
+        <w:t xml:space="preserve">String[] </w:t>
+      </w:r>
+      <w:proofErr w:type="spellStart"/>
+      <w:r>
+        <w:rPr>
+          <w:sz w:val="24"/>
+          <w:szCs w:val="24"/>
+        </w:rPr>
+        <w:t>args</w:t>
+      </w:r>
+      <w:proofErr w:type="spellEnd"/>
+      <w:r>
+        <w:rPr>
+          <w:sz w:val="24"/>
+          <w:szCs w:val="24"/>
+        </w:rPr>
+        <w:t>) {</w:t>
+      </w:r>
+    </w:p>
+    <w:p>
+      <w:pPr>
+        <w:pStyle w:val="p1"/>
+        <w:rPr>
+          <w:sz w:val="24"/>
+          <w:szCs w:val="24"/>
+        </w:rPr>
+      </w:pPr>
+      <w:r>
+        <w:rPr>
+          <w:sz w:val="24"/>
+          <w:szCs w:val="24"/>
+        </w:rPr>
+        <w:t xml:space="preserve">    int size = 2000;</w:t>
+      </w:r>
+    </w:p>
+    <w:p>
+      <w:pPr>
+        <w:pStyle w:val="p1"/>
+        <w:rPr>
+          <w:sz w:val="24"/>
+          <w:szCs w:val="24"/>
+        </w:rPr>
+      </w:pPr>
+      <w:r>
+        <w:rPr>
+          <w:sz w:val="24"/>
+          <w:szCs w:val="24"/>
+        </w:rPr>
+        <w:t xml:space="preserve">    </w:t>
+      </w:r>
+      <w:proofErr w:type="gramStart"/>
+      <w:r>
+        <w:rPr>
+          <w:sz w:val="24"/>
+          <w:szCs w:val="24"/>
+        </w:rPr>
+        <w:t>int[</w:t>
+      </w:r>
+      <w:proofErr w:type="gramEnd"/>
+      <w:r>
+        <w:rPr>
+          <w:sz w:val="24"/>
+          <w:szCs w:val="24"/>
+        </w:rPr>
+        <w:t xml:space="preserve">] </w:t>
+      </w:r>
+      <w:proofErr w:type="spellStart"/>
+      <w:r>
+        <w:rPr>
+          <w:sz w:val="24"/>
+          <w:szCs w:val="24"/>
+        </w:rPr>
+        <w:t>arr</w:t>
+      </w:r>
+      <w:proofErr w:type="spellEnd"/>
+      <w:r>
+        <w:rPr>
+          <w:sz w:val="24"/>
+          <w:szCs w:val="24"/>
+        </w:rPr>
+        <w:t xml:space="preserve"> = new int[size];</w:t>
+      </w:r>
+    </w:p>
+    <w:p>
+      <w:pPr>
+        <w:pStyle w:val="p1"/>
+        <w:rPr>
+          <w:sz w:val="24"/>
+          <w:szCs w:val="24"/>
+        </w:rPr>
+      </w:pPr>
+      <w:r>
+        <w:rPr>
+          <w:sz w:val="24"/>
+          <w:szCs w:val="24"/>
+        </w:rPr>
+        <w:t xml:space="preserve">    for (int </w:t>
+      </w:r>
+      <w:proofErr w:type="spellStart"/>
+      <w:r>
+        <w:rPr>
+          <w:sz w:val="24"/>
+          <w:szCs w:val="24"/>
+        </w:rPr>
+        <w:t>i</w:t>
+      </w:r>
+      <w:proofErr w:type="spellEnd"/>
+      <w:r>
+        <w:rPr>
+          <w:sz w:val="24"/>
+          <w:szCs w:val="24"/>
+        </w:rPr>
+        <w:t xml:space="preserve"> = 0; </w:t>
+      </w:r>
+      <w:proofErr w:type="spellStart"/>
+      <w:r>
+        <w:rPr>
+          <w:sz w:val="24"/>
+          <w:szCs w:val="24"/>
+        </w:rPr>
+        <w:t>i</w:t>
+      </w:r>
+      <w:proofErr w:type="spellEnd"/>
+      <w:r>
+        <w:rPr>
+          <w:sz w:val="24"/>
+          <w:szCs w:val="24"/>
+        </w:rPr>
+        <w:t xml:space="preserve"> &lt; </w:t>
+      </w:r>
+      <w:proofErr w:type="spellStart"/>
+      <w:proofErr w:type="gramStart"/>
+      <w:r>
+        <w:rPr>
+          <w:sz w:val="24"/>
+          <w:szCs w:val="24"/>
+        </w:rPr>
+        <w:t>arr.length</w:t>
+      </w:r>
+      <w:proofErr w:type="spellEnd"/>
+      <w:proofErr w:type="gramEnd"/>
+      <w:r>
+        <w:rPr>
+          <w:sz w:val="24"/>
+          <w:szCs w:val="24"/>
+        </w:rPr>
+        <w:t xml:space="preserve">; </w:t>
+      </w:r>
+      <w:proofErr w:type="spellStart"/>
+      <w:r>
+        <w:rPr>
+          <w:sz w:val="24"/>
+          <w:szCs w:val="24"/>
+        </w:rPr>
+        <w:t>i</w:t>
+      </w:r>
+      <w:proofErr w:type="spellEnd"/>
+      <w:r>
+        <w:rPr>
+          <w:sz w:val="24"/>
+          <w:szCs w:val="24"/>
+        </w:rPr>
+        <w:t>++) {</w:t>
+      </w:r>
+    </w:p>
+    <w:p>
+      <w:pPr>
+        <w:pStyle w:val="p1"/>
+        <w:rPr>
+          <w:sz w:val="24"/>
+          <w:szCs w:val="24"/>
+        </w:rPr>
+      </w:pPr>
+      <w:r>
+        <w:rPr>
+          <w:sz w:val="24"/>
+          <w:szCs w:val="24"/>
+        </w:rPr>
+        <w:t xml:space="preserve">      </w:t>
+      </w:r>
+      <w:proofErr w:type="spellStart"/>
+      <w:r>
+        <w:rPr>
+          <w:sz w:val="24"/>
+          <w:szCs w:val="24"/>
+        </w:rPr>
+        <w:t>arr</w:t>
+      </w:r>
+      <w:proofErr w:type="spellEnd"/>
+      <w:r>
+        <w:rPr>
+          <w:sz w:val="24"/>
+          <w:szCs w:val="24"/>
+        </w:rPr>
+        <w:t>[</w:t>
+      </w:r>
+      <w:proofErr w:type="spellStart"/>
+      <w:r>
+        <w:rPr>
+          <w:sz w:val="24"/>
+          <w:szCs w:val="24"/>
+        </w:rPr>
+        <w:t>i</w:t>
+      </w:r>
+      <w:proofErr w:type="spellEnd"/>
+      <w:r>
+        <w:rPr>
+          <w:sz w:val="24"/>
+          <w:szCs w:val="24"/>
+        </w:rPr>
+        <w:t xml:space="preserve">] = </w:t>
+      </w:r>
+      <w:proofErr w:type="spellStart"/>
+      <w:r>
+        <w:rPr>
+          <w:sz w:val="24"/>
+          <w:szCs w:val="24"/>
+        </w:rPr>
+        <w:t>i</w:t>
+      </w:r>
+      <w:proofErr w:type="spellEnd"/>
+      <w:r>
+        <w:rPr>
+          <w:sz w:val="24"/>
+          <w:szCs w:val="24"/>
+        </w:rPr>
+        <w:t>;</w:t>
+      </w:r>
+    </w:p>
+    <w:p>
+      <w:pPr>
+        <w:pStyle w:val="p1"/>
+        <w:rPr>
+          <w:sz w:val="24"/>
+          <w:szCs w:val="24"/>
+        </w:rPr>
+      </w:pPr>
+      <w:r>
+        <w:rPr>
+          <w:sz w:val="24"/>
+          <w:szCs w:val="24"/>
+        </w:rPr>
+        <w:t xml:space="preserve">    }</w:t>
+      </w:r>
+    </w:p>
+    <w:p>
+      <w:pPr>
+        <w:pStyle w:val="p1"/>
+        <w:rPr>
+          <w:sz w:val="24"/>
+          <w:szCs w:val="24"/>
+        </w:rPr>
+      </w:pPr>
+      <w:r>
+        <w:rPr>
+          <w:sz w:val="24"/>
+          <w:szCs w:val="24"/>
+        </w:rPr>
+        <w:t xml:space="preserve">    </w:t>
+      </w:r>
+      <w:proofErr w:type="spellStart"/>
+      <w:r>
+        <w:rPr>
+          <w:sz w:val="24"/>
+          <w:szCs w:val="24"/>
+        </w:rPr>
+        <w:t>Collections.shuffle</w:t>
+      </w:r>
+      <w:proofErr w:type="spellEnd"/>
+      <w:r>
+        <w:rPr>
+          <w:sz w:val="24"/>
+          <w:szCs w:val="24"/>
+        </w:rPr>
+        <w:t>(</w:t>
+      </w:r>
+      <w:proofErr w:type="spellStart"/>
+      <w:r>
+        <w:rPr>
+          <w:sz w:val="24"/>
+          <w:szCs w:val="24"/>
+        </w:rPr>
+        <w:t>Arrays.asList</w:t>
+      </w:r>
+      <w:proofErr w:type="spellEnd"/>
+      <w:r>
+        <w:rPr>
+          <w:sz w:val="24"/>
+          <w:szCs w:val="24"/>
+        </w:rPr>
+        <w:t>(</w:t>
+      </w:r>
+      <w:proofErr w:type="spellStart"/>
+      <w:r>
+        <w:rPr>
+          <w:sz w:val="24"/>
+          <w:szCs w:val="24"/>
+        </w:rPr>
+        <w:t>arr</w:t>
+      </w:r>
+      <w:proofErr w:type="spellEnd"/>
+      <w:r>
+        <w:rPr>
+          <w:sz w:val="24"/>
+          <w:szCs w:val="24"/>
+        </w:rPr>
+        <w:t>));</w:t>
+      </w:r>
+    </w:p>
+    <w:p>
+      <w:pPr>
+        <w:pStyle w:val="p1"/>
+        <w:rPr>
+          <w:sz w:val="24"/>
+          <w:szCs w:val="24"/>
+        </w:rPr>
+      </w:pPr>
+    </w:p>
+    <w:p>
+      <w:pPr>
+        <w:pStyle w:val="p1"/>
+        <w:rPr>
+          <w:sz w:val="24"/>
+          <w:szCs w:val="24"/>
+        </w:rPr>
+      </w:pPr>
+      <w:r>
+        <w:rPr>
+          <w:sz w:val="24"/>
+          <w:szCs w:val="24"/>
+        </w:rPr>
+        <w:t xml:space="preserve">    </w:t>
+      </w:r>
+      <w:proofErr w:type="gramStart"/>
+      <w:r>
+        <w:rPr>
+          <w:sz w:val="24"/>
+          <w:szCs w:val="24"/>
+        </w:rPr>
+        <w:t>int[</w:t>
+      </w:r>
+      <w:proofErr w:type="gramEnd"/>
+      <w:r>
+        <w:rPr>
+          <w:sz w:val="24"/>
+          <w:szCs w:val="24"/>
+        </w:rPr>
+        <w:t>] arr2 = new int[size];</w:t>
+      </w:r>
+    </w:p>
+    <w:p>
+      <w:pPr>
+        <w:pStyle w:val="p1"/>
+        <w:rPr>
+          <w:sz w:val="24"/>
+          <w:szCs w:val="24"/>
+        </w:rPr>
+      </w:pPr>
+      <w:r>
+        <w:rPr>
+          <w:sz w:val="24"/>
+          <w:szCs w:val="24"/>
+        </w:rPr>
+        <w:t xml:space="preserve">    int item2 = 0;</w:t>
+      </w:r>
+    </w:p>
+    <w:p>
+      <w:pPr>
+        <w:pStyle w:val="p1"/>
+        <w:rPr>
+          <w:sz w:val="24"/>
+          <w:szCs w:val="24"/>
+        </w:rPr>
+      </w:pPr>
+      <w:r>
+        <w:rPr>
+          <w:sz w:val="24"/>
+          <w:szCs w:val="24"/>
+        </w:rPr>
+        <w:t xml:space="preserve">    int n2 = arr2.length;</w:t>
+      </w:r>
+    </w:p>
+    <w:p>
+      <w:pPr>
+        <w:pStyle w:val="p1"/>
+        <w:rPr>
+          <w:sz w:val="24"/>
+          <w:szCs w:val="24"/>
+        </w:rPr>
+      </w:pPr>
+      <w:r>
+        <w:rPr>
+          <w:sz w:val="24"/>
+          <w:szCs w:val="24"/>
+        </w:rPr>
+        <w:t xml:space="preserve">    for (int </w:t>
+      </w:r>
+      <w:proofErr w:type="spellStart"/>
+      <w:r>
+        <w:rPr>
+          <w:sz w:val="24"/>
+          <w:szCs w:val="24"/>
+        </w:rPr>
+        <w:t>i</w:t>
+      </w:r>
+      <w:proofErr w:type="spellEnd"/>
+      <w:r>
+        <w:rPr>
+          <w:sz w:val="24"/>
+          <w:szCs w:val="24"/>
+        </w:rPr>
+        <w:t xml:space="preserve"> = 0; </w:t>
+      </w:r>
+      <w:proofErr w:type="spellStart"/>
+      <w:r>
+        <w:rPr>
+          <w:sz w:val="24"/>
+          <w:szCs w:val="24"/>
+        </w:rPr>
+        <w:t>i</w:t>
+      </w:r>
+      <w:proofErr w:type="spellEnd"/>
+      <w:r>
+        <w:rPr>
+          <w:sz w:val="24"/>
+          <w:szCs w:val="24"/>
+        </w:rPr>
+        <w:t xml:space="preserve"> &lt; size; </w:t>
+      </w:r>
+      <w:proofErr w:type="spellStart"/>
+      <w:r>
+        <w:rPr>
+          <w:sz w:val="24"/>
+          <w:szCs w:val="24"/>
+        </w:rPr>
+        <w:t>i</w:t>
+      </w:r>
+      <w:proofErr w:type="spellEnd"/>
+      <w:r>
+        <w:rPr>
+          <w:sz w:val="24"/>
+          <w:szCs w:val="24"/>
+        </w:rPr>
+        <w:t>++) {</w:t>
+      </w:r>
+    </w:p>
+    <w:p>
+      <w:pPr>
+        <w:pStyle w:val="p1"/>
+        <w:rPr>
+          <w:sz w:val="24"/>
+          <w:szCs w:val="24"/>
+        </w:rPr>
+      </w:pPr>
+      <w:r>
+        <w:rPr>
+          <w:sz w:val="24"/>
+          <w:szCs w:val="24"/>
+        </w:rPr>
+        <w:t xml:space="preserve">      item2 = (int) (</w:t>
+      </w:r>
+      <w:proofErr w:type="spellStart"/>
+      <w:r>
+        <w:rPr>
+          <w:sz w:val="24"/>
+          <w:szCs w:val="24"/>
+        </w:rPr>
+        <w:t>i</w:t>
+      </w:r>
+      <w:proofErr w:type="spellEnd"/>
+      <w:r>
+        <w:rPr>
+          <w:sz w:val="24"/>
+          <w:szCs w:val="24"/>
+        </w:rPr>
+        <w:t>);</w:t>
+      </w:r>
+    </w:p>
+    <w:p>
+      <w:pPr>
+        <w:pStyle w:val="p1"/>
+        <w:rPr>
+          <w:sz w:val="24"/>
+          <w:szCs w:val="24"/>
+        </w:rPr>
+      </w:pPr>
+      <w:r>
+        <w:rPr>
+          <w:sz w:val="24"/>
+          <w:szCs w:val="24"/>
+        </w:rPr>
+        <w:t xml:space="preserve">      arr2[</w:t>
+      </w:r>
+      <w:proofErr w:type="spellStart"/>
+      <w:r>
+        <w:rPr>
+          <w:sz w:val="24"/>
+          <w:szCs w:val="24"/>
+        </w:rPr>
+        <w:t>i</w:t>
+      </w:r>
+      <w:proofErr w:type="spellEnd"/>
+      <w:r>
+        <w:rPr>
+          <w:sz w:val="24"/>
+          <w:szCs w:val="24"/>
+        </w:rPr>
+        <w:t>] = item2;</w:t>
+      </w:r>
+    </w:p>
+    <w:p>
+      <w:pPr>
+        <w:pStyle w:val="p1"/>
+        <w:rPr>
+          <w:sz w:val="24"/>
+          <w:szCs w:val="24"/>
+        </w:rPr>
+      </w:pPr>
+      <w:r>
+        <w:rPr>
+          <w:sz w:val="24"/>
+          <w:szCs w:val="24"/>
+        </w:rPr>
+        <w:t xml:space="preserve">    }</w:t>
+      </w:r>
+    </w:p>
+    <w:p>
+      <w:pPr>
+        <w:pStyle w:val="p1"/>
+        <w:rPr>
+          <w:sz w:val="24"/>
+          <w:szCs w:val="24"/>
+        </w:rPr>
+      </w:pPr>
+    </w:p>
+    <w:p>
+      <w:pPr>
+        <w:pStyle w:val="p1"/>
+        <w:rPr>
+          <w:sz w:val="24"/>
+          <w:szCs w:val="24"/>
+        </w:rPr>
+      </w:pPr>
+      <w:r>
+        <w:rPr>
+          <w:sz w:val="24"/>
+          <w:szCs w:val="24"/>
+        </w:rPr>
+        <w:t xml:space="preserve">    long </w:t>
+      </w:r>
+      <w:proofErr w:type="spellStart"/>
+      <w:r>
+        <w:rPr>
+          <w:sz w:val="24"/>
+          <w:szCs w:val="24"/>
+        </w:rPr>
+        <w:t>startTime</w:t>
+      </w:r>
+      <w:proofErr w:type="spellEnd"/>
+      <w:r>
+        <w:rPr>
+          <w:sz w:val="24"/>
+          <w:szCs w:val="24"/>
+        </w:rPr>
+        <w:t xml:space="preserve">, </w:t>
+      </w:r>
+      <w:proofErr w:type="spellStart"/>
+      <w:r>
+        <w:rPr>
+          <w:sz w:val="24"/>
+          <w:szCs w:val="24"/>
+        </w:rPr>
+        <w:t>endTime</w:t>
+      </w:r>
+      <w:proofErr w:type="spellEnd"/>
+      <w:r>
+        <w:rPr>
+          <w:sz w:val="24"/>
+          <w:szCs w:val="24"/>
+        </w:rPr>
+        <w:t>, elapsed;</w:t>
+      </w:r>
+    </w:p>
+    <w:p>
+      <w:pPr>
+        <w:pStyle w:val="p1"/>
+        <w:rPr>
+          <w:sz w:val="24"/>
+          <w:szCs w:val="24"/>
+        </w:rPr>
+      </w:pPr>
+      <w:r>
+        <w:rPr>
+          <w:sz w:val="24"/>
+          <w:szCs w:val="24"/>
+        </w:rPr>
+        <w:t xml:space="preserve">    long startTime2, endTime2, elapsed2;</w:t>
+      </w:r>
+    </w:p>
+    <w:p>
+      <w:pPr>
+        <w:pStyle w:val="p1"/>
+        <w:rPr>
+          <w:sz w:val="24"/>
+          <w:szCs w:val="24"/>
+        </w:rPr>
+      </w:pPr>
+    </w:p>
+    <w:p>
+      <w:pPr>
+        <w:pStyle w:val="p1"/>
+        <w:rPr>
+          <w:sz w:val="24"/>
+          <w:szCs w:val="24"/>
+        </w:rPr>
+      </w:pPr>
+      <w:r>
+        <w:rPr>
+          <w:sz w:val="24"/>
+          <w:szCs w:val="24"/>
+        </w:rPr>
+        <w:t xml:space="preserve">    </w:t>
+      </w:r>
+      <w:proofErr w:type="spellStart"/>
+      <w:r>
+        <w:rPr>
+          <w:sz w:val="24"/>
+          <w:szCs w:val="24"/>
+        </w:rPr>
+        <w:t>System.out.println</w:t>
+      </w:r>
+      <w:proofErr w:type="spellEnd"/>
+      <w:r>
+        <w:rPr>
+          <w:sz w:val="24"/>
+          <w:szCs w:val="24"/>
+        </w:rPr>
+        <w:t>("Insertion sort with array size " + size);</w:t>
+      </w:r>
+    </w:p>
+    <w:p>
+      <w:pPr>
+        <w:pStyle w:val="p1"/>
+        <w:rPr>
+          <w:sz w:val="24"/>
+          <w:szCs w:val="24"/>
+        </w:rPr>
+      </w:pPr>
+      <w:r>
+        <w:rPr>
+          <w:sz w:val="24"/>
+          <w:szCs w:val="24"/>
+        </w:rPr>
+        <w:t xml:space="preserve">    </w:t>
+      </w:r>
+      <w:proofErr w:type="spellStart"/>
+      <w:r>
+        <w:rPr>
+          <w:sz w:val="24"/>
+          <w:szCs w:val="24"/>
+        </w:rPr>
+        <w:t>System.out.println</w:t>
+      </w:r>
+      <w:proofErr w:type="spellEnd"/>
+      <w:r>
+        <w:rPr>
+          <w:sz w:val="24"/>
+          <w:szCs w:val="24"/>
+        </w:rPr>
+        <w:t>("=========================WORST CASE==========================");</w:t>
+      </w:r>
+    </w:p>
+    <w:p>
+      <w:pPr>
+        <w:pStyle w:val="p1"/>
+        <w:rPr>
+          <w:sz w:val="24"/>
+          <w:szCs w:val="24"/>
+        </w:rPr>
+      </w:pPr>
+      <w:r>
+        <w:rPr>
+          <w:sz w:val="24"/>
+          <w:szCs w:val="24"/>
+        </w:rPr>
+        <w:t xml:space="preserve">    </w:t>
+      </w:r>
+      <w:proofErr w:type="spellStart"/>
+      <w:r>
+        <w:rPr>
+          <w:sz w:val="24"/>
+          <w:szCs w:val="24"/>
+        </w:rPr>
+        <w:t>startTime</w:t>
+      </w:r>
+      <w:proofErr w:type="spellEnd"/>
+      <w:r>
+        <w:rPr>
+          <w:sz w:val="24"/>
+          <w:szCs w:val="24"/>
+        </w:rPr>
+        <w:t xml:space="preserve"> = </w:t>
+      </w:r>
+      <w:proofErr w:type="spellStart"/>
+      <w:r>
+        <w:rPr>
+          <w:sz w:val="24"/>
+          <w:szCs w:val="24"/>
+        </w:rPr>
+        <w:t>System.currentTimeMillis</w:t>
+      </w:r>
+      <w:proofErr w:type="spellEnd"/>
+      <w:r>
+        <w:rPr>
+          <w:sz w:val="24"/>
+          <w:szCs w:val="24"/>
+        </w:rPr>
+        <w:t>();</w:t>
+      </w:r>
+    </w:p>
+    <w:p>
+      <w:pPr>
+        <w:pStyle w:val="p1"/>
+        <w:rPr>
+          <w:sz w:val="24"/>
+          <w:szCs w:val="24"/>
+        </w:rPr>
+      </w:pPr>
+      <w:r>
+        <w:rPr>
+          <w:sz w:val="24"/>
+          <w:szCs w:val="24"/>
+        </w:rPr>
+        <w:t xml:space="preserve">    sort(</w:t>
+      </w:r>
+      <w:proofErr w:type="spellStart"/>
+      <w:r>
+        <w:rPr>
+          <w:sz w:val="24"/>
+          <w:szCs w:val="24"/>
+        </w:rPr>
+        <w:t>arr</w:t>
+      </w:r>
+      <w:proofErr w:type="spellEnd"/>
+      <w:r>
+        <w:rPr>
+          <w:sz w:val="24"/>
+          <w:szCs w:val="24"/>
+        </w:rPr>
+        <w:t>);</w:t>
+      </w:r>
+    </w:p>
+    <w:p>
+      <w:pPr>
+        <w:pStyle w:val="p1"/>
+        <w:rPr>
+          <w:sz w:val="24"/>
+          <w:szCs w:val="24"/>
+        </w:rPr>
+      </w:pPr>
+      <w:r>
+        <w:rPr>
+          <w:sz w:val="24"/>
+          <w:szCs w:val="24"/>
+        </w:rPr>
+        <w:t xml:space="preserve">    </w:t>
+      </w:r>
+      <w:proofErr w:type="spellStart"/>
+      <w:r>
+        <w:rPr>
+          <w:sz w:val="24"/>
+          <w:szCs w:val="24"/>
+        </w:rPr>
+        <w:t>printArray</w:t>
+      </w:r>
+      <w:proofErr w:type="spellEnd"/>
+      <w:r>
+        <w:rPr>
+          <w:sz w:val="24"/>
+          <w:szCs w:val="24"/>
+        </w:rPr>
+        <w:t>(</w:t>
+      </w:r>
+      <w:proofErr w:type="spellStart"/>
+      <w:r>
+        <w:rPr>
+          <w:sz w:val="24"/>
+          <w:szCs w:val="24"/>
+        </w:rPr>
+        <w:t>arr</w:t>
+      </w:r>
+      <w:proofErr w:type="spellEnd"/>
+      <w:r>
+        <w:rPr>
+          <w:sz w:val="24"/>
+          <w:szCs w:val="24"/>
+        </w:rPr>
+        <w:t>);</w:t>
+      </w:r>
+    </w:p>
+    <w:p>
+      <w:pPr>
+        <w:pStyle w:val="p1"/>
+        <w:rPr>
+          <w:sz w:val="24"/>
+          <w:szCs w:val="24"/>
+        </w:rPr>
+      </w:pPr>
+      <w:r>
+        <w:rPr>
+          <w:sz w:val="24"/>
+          <w:szCs w:val="24"/>
+        </w:rPr>
+        <w:t xml:space="preserve">    </w:t>
+      </w:r>
+      <w:proofErr w:type="spellStart"/>
+      <w:r>
+        <w:rPr>
+          <w:sz w:val="24"/>
+          <w:szCs w:val="24"/>
+        </w:rPr>
+        <w:t>endTime</w:t>
+      </w:r>
+      <w:proofErr w:type="spellEnd"/>
+      <w:r>
+        <w:rPr>
+          <w:sz w:val="24"/>
+          <w:szCs w:val="24"/>
+        </w:rPr>
+        <w:t xml:space="preserve"> = </w:t>
+      </w:r>
+      <w:proofErr w:type="spellStart"/>
+      <w:r>
+        <w:rPr>
+          <w:sz w:val="24"/>
+          <w:szCs w:val="24"/>
+        </w:rPr>
+        <w:t>System.currentTimeMillis</w:t>
+      </w:r>
+      <w:proofErr w:type="spellEnd"/>
+      <w:r>
+        <w:rPr>
+          <w:sz w:val="24"/>
+          <w:szCs w:val="24"/>
+        </w:rPr>
+        <w:t>();</w:t>
+      </w:r>
+    </w:p>
+    <w:p>
+      <w:pPr>
+        <w:pStyle w:val="p1"/>
+        <w:rPr>
+          <w:sz w:val="24"/>
+          <w:szCs w:val="24"/>
+        </w:rPr>
+      </w:pPr>
+      <w:r>
+        <w:rPr>
+          <w:sz w:val="24"/>
+          <w:szCs w:val="24"/>
+        </w:rPr>
+        <w:t xml:space="preserve">    elapsed = </w:t>
+      </w:r>
+      <w:proofErr w:type="spellStart"/>
+      <w:r>
+        <w:rPr>
+          <w:sz w:val="24"/>
+          <w:szCs w:val="24"/>
+        </w:rPr>
+        <w:t>endTime</w:t>
+      </w:r>
+      <w:proofErr w:type="spellEnd"/>
+      <w:r>
+        <w:rPr>
+          <w:sz w:val="24"/>
+          <w:szCs w:val="24"/>
+        </w:rPr>
+        <w:t xml:space="preserve"> - </w:t>
+      </w:r>
+      <w:proofErr w:type="spellStart"/>
+      <w:r>
+        <w:rPr>
+          <w:sz w:val="24"/>
+          <w:szCs w:val="24"/>
+        </w:rPr>
+        <w:t>startTime</w:t>
+      </w:r>
+      <w:proofErr w:type="spellEnd"/>
+      <w:r>
+        <w:rPr>
+          <w:sz w:val="24"/>
+          <w:szCs w:val="24"/>
+        </w:rPr>
+        <w:t>;</w:t>
+      </w:r>
+    </w:p>
+    <w:p>
+      <w:pPr>
+        <w:pStyle w:val="p1"/>
+        <w:rPr>
+          <w:sz w:val="24"/>
+          <w:szCs w:val="24"/>
+        </w:rPr>
+      </w:pPr>
+      <w:r>
+        <w:rPr>
+          <w:sz w:val="24"/>
+          <w:szCs w:val="24"/>
+        </w:rPr>
+        <w:t xml:space="preserve">    </w:t>
+      </w:r>
+      <w:proofErr w:type="spellStart"/>
+      <w:r>
+        <w:rPr>
+          <w:sz w:val="24"/>
+          <w:szCs w:val="24"/>
+        </w:rPr>
+        <w:t>System.out.println</w:t>
+      </w:r>
+      <w:proofErr w:type="spellEnd"/>
+      <w:r>
+        <w:rPr>
+          <w:sz w:val="24"/>
+          <w:szCs w:val="24"/>
+        </w:rPr>
+        <w:t>("WORST CASE Time: " + elapsed);</w:t>
+      </w:r>
+    </w:p>
+    <w:p>
+      <w:pPr>
+        <w:pStyle w:val="p1"/>
+        <w:rPr>
+          <w:sz w:val="24"/>
+          <w:szCs w:val="24"/>
+        </w:rPr>
+      </w:pPr>
+    </w:p>
+    <w:p>
+      <w:pPr>
+        <w:pStyle w:val="p1"/>
+        <w:rPr>
+          <w:sz w:val="24"/>
+          <w:szCs w:val="24"/>
+        </w:rPr>
+      </w:pPr>
+      <w:r>
+        <w:rPr>
+          <w:sz w:val="24"/>
+          <w:szCs w:val="24"/>
+        </w:rPr>
+        <w:t xml:space="preserve">    </w:t>
+      </w:r>
+      <w:proofErr w:type="spellStart"/>
+      <w:r>
+        <w:rPr>
+          <w:sz w:val="24"/>
+          <w:szCs w:val="24"/>
+        </w:rPr>
+        <w:t>System.out.println</w:t>
+      </w:r>
+      <w:proofErr w:type="spellEnd"/>
+      <w:r>
+        <w:rPr>
+          <w:sz w:val="24"/>
+          <w:szCs w:val="24"/>
+        </w:rPr>
+        <w:t>("=========================BEST CASE==========================");</w:t>
+      </w:r>
+    </w:p>
+    <w:p>
+      <w:pPr>
+        <w:pStyle w:val="p1"/>
+        <w:rPr>
+          <w:sz w:val="24"/>
+          <w:szCs w:val="24"/>
+        </w:rPr>
+      </w:pPr>
+      <w:r>
+        <w:rPr>
+          <w:sz w:val="24"/>
+          <w:szCs w:val="24"/>
+        </w:rPr>
+        <w:t xml:space="preserve">    startTime2 = </w:t>
+      </w:r>
+      <w:proofErr w:type="spellStart"/>
+      <w:r>
+        <w:rPr>
+          <w:sz w:val="24"/>
+          <w:szCs w:val="24"/>
+        </w:rPr>
+        <w:t>System.currentTimeMillis</w:t>
+      </w:r>
+      <w:proofErr w:type="spellEnd"/>
+      <w:r>
+        <w:rPr>
+          <w:sz w:val="24"/>
+          <w:szCs w:val="24"/>
+        </w:rPr>
+        <w:t>();</w:t>
+      </w:r>
+    </w:p>
+    <w:p>
+      <w:pPr>
+        <w:pStyle w:val="p1"/>
+        <w:rPr>
+          <w:sz w:val="24"/>
+          <w:szCs w:val="24"/>
+        </w:rPr>
+      </w:pPr>
+      <w:r>
+        <w:rPr>
+          <w:sz w:val="24"/>
+          <w:szCs w:val="24"/>
+        </w:rPr>
+        <w:t xml:space="preserve">    </w:t>
+      </w:r>
+      <w:proofErr w:type="gramStart"/>
+      <w:r>
+        <w:rPr>
+          <w:sz w:val="24"/>
+          <w:szCs w:val="24"/>
+        </w:rPr>
+        <w:t>sort(</w:t>
+      </w:r>
+      <w:proofErr w:type="gramEnd"/>
+      <w:r>
+        <w:rPr>
+          <w:sz w:val="24"/>
+          <w:szCs w:val="24"/>
+        </w:rPr>
+        <w:t>arr2, 0, n2 - 1);</w:t>
+      </w:r>
+    </w:p>
+    <w:p>
+      <w:pPr>
+        <w:pStyle w:val="p1"/>
+        <w:rPr>
+          <w:sz w:val="24"/>
+          <w:szCs w:val="24"/>
+        </w:rPr>
+      </w:pPr>
+      <w:r>
+        <w:rPr>
+          <w:sz w:val="24"/>
+          <w:szCs w:val="24"/>
+        </w:rPr>
+        <w:t xml:space="preserve">    </w:t>
+      </w:r>
+      <w:proofErr w:type="spellStart"/>
+      <w:r>
+        <w:rPr>
+          <w:sz w:val="24"/>
+          <w:szCs w:val="24"/>
+        </w:rPr>
+        <w:t>printArray</w:t>
+      </w:r>
+      <w:proofErr w:type="spellEnd"/>
+      <w:r>
+        <w:rPr>
+          <w:sz w:val="24"/>
+          <w:szCs w:val="24"/>
+        </w:rPr>
+        <w:t>(arr2);</w:t>
+      </w:r>
+    </w:p>
+    <w:p>
+      <w:pPr>
+        <w:pStyle w:val="p1"/>
+        <w:rPr>
+          <w:sz w:val="24"/>
+          <w:szCs w:val="24"/>
+        </w:rPr>
+      </w:pPr>
+      <w:r>
+        <w:rPr>
+          <w:sz w:val="24"/>
+          <w:szCs w:val="24"/>
+        </w:rPr>
+        <w:t xml:space="preserve">    endTime2 = </w:t>
+      </w:r>
+      <w:proofErr w:type="spellStart"/>
+      <w:r>
+        <w:rPr>
+          <w:sz w:val="24"/>
+          <w:szCs w:val="24"/>
+        </w:rPr>
+        <w:t>System.currentTimeMillis</w:t>
+      </w:r>
+      <w:proofErr w:type="spellEnd"/>
+      <w:r>
+        <w:rPr>
+          <w:sz w:val="24"/>
+          <w:szCs w:val="24"/>
+        </w:rPr>
+        <w:t>();</w:t>
+      </w:r>
+    </w:p>
+    <w:p>
+      <w:pPr>
+        <w:pStyle w:val="p1"/>
+        <w:rPr>
+          <w:sz w:val="24"/>
+          <w:szCs w:val="24"/>
+        </w:rPr>
+      </w:pPr>
+      <w:r>
+        <w:rPr>
+          <w:sz w:val="24"/>
+          <w:szCs w:val="24"/>
+        </w:rPr>
+        <w:t xml:space="preserve">    elapsed2 = endTime2 - startTime2;</w:t>
+      </w:r>
+    </w:p>
+    <w:p>
+      <w:pPr>
+        <w:pStyle w:val="p1"/>
+        <w:rPr>
+          <w:sz w:val="24"/>
+          <w:szCs w:val="24"/>
+        </w:rPr>
+      </w:pPr>
+      <w:r>
+        <w:rPr>
+          <w:sz w:val="24"/>
+          <w:szCs w:val="24"/>
+        </w:rPr>
+        <w:t xml:space="preserve">    </w:t>
+      </w:r>
+      <w:proofErr w:type="spellStart"/>
+      <w:r>
+        <w:rPr>
+          <w:sz w:val="24"/>
+          <w:szCs w:val="24"/>
+        </w:rPr>
+        <w:t>System.out.println</w:t>
+      </w:r>
+      <w:proofErr w:type="spellEnd"/>
+      <w:r>
+        <w:rPr>
+          <w:sz w:val="24"/>
+          <w:szCs w:val="24"/>
+        </w:rPr>
+        <w:t>("BEST CASE Time: " + elapsed2);</w:t>
+      </w:r>
+    </w:p>
+    <w:p>
+      <w:pPr>
+        <w:pStyle w:val="p1"/>
+        <w:rPr>
+          <w:sz w:val="24"/>
+          <w:szCs w:val="24"/>
+        </w:rPr>
+      </w:pPr>
+    </w:p>
+    <w:p>
+      <w:pPr>
+        <w:pStyle w:val="p1"/>
+        <w:rPr>
+          <w:sz w:val="24"/>
+          <w:szCs w:val="24"/>
+        </w:rPr>
+      </w:pPr>
+      <w:r>
+        <w:rPr>
+          <w:sz w:val="24"/>
+          <w:szCs w:val="24"/>
+        </w:rPr>
+        <w:t xml:space="preserve">  }</w:t>
+      </w:r>
+    </w:p>
+    <w:p>
+      <w:pPr>
+        <w:pStyle w:val="p1"/>
+        <w:rPr>
+          <w:sz w:val="24"/>
+          <w:szCs w:val="24"/>
+        </w:rPr>
+      </w:pPr>
+      <w:r>
+        <w:rPr>
+          <w:sz w:val="24"/>
+          <w:szCs w:val="24"/>
+        </w:rPr>
+        <w:lastRenderedPageBreak/>
+        <w:t>}</w:t>
+      </w:r>
+      <w:r>
+        <w:rPr>
+          <w:noProof/>
+          <w:sz w:val="24"/>
+          <w:szCs w:val="24"/>
+        </w:rPr>
+        <w:drawing>
+          <wp:inline distT="0" distB="0" distL="0" distR="0" wp14:anchorId="0B3B75B5" wp14:editId="717D70F1">
+            <wp:extent cx="4248743" cy="1362265"/>
+            <wp:effectExtent l="0" t="0" r="0" b="9525"/>
+            <wp:docPr id="1" name="Picture 1" descr="A close up of a screen&#10;&#10;Description automatically generated"/>
+            <wp:cNvGraphicFramePr>
+              <a:graphicFrameLocks xmlns:a="http://schemas.openxmlformats.org/drawingml/2006/main" noChangeAspect="1"/>
+            </wp:cNvGraphicFramePr>
+            <a:graphic xmlns:a="http://schemas.openxmlformats.org/drawingml/2006/main">
+              <a:graphicData uri="http://schemas.openxmlformats.org/drawingml/2006/picture">
+                <pic:pic xmlns:pic="http://schemas.openxmlformats.org/drawingml/2006/picture">
+                  <pic:nvPicPr>
+                    <pic:cNvPr id="1" name="6D4EDDA.tmp"/>
+                    <pic:cNvPicPr/>
+                  </pic:nvPicPr>
+                  <pic:blipFill>
+                    <a:blip r:embed="rId21">
+                      <a:extLst>
+                        <a:ext uri="{28A0092B-C50C-407E-A947-70E740481C1C}">
+                          <a14:useLocalDpi xmlns:a14="http://schemas.microsoft.com/office/drawing/2010/main" val="0"/>
+                        </a:ext>
+                      </a:extLst>
+                    </a:blip>
+                    <a:stretch>
+                      <a:fillRect/>
+                    </a:stretch>
+                  </pic:blipFill>
+                  <pic:spPr>
+                    <a:xfrm>
+                      <a:off x="0" y="0"/>
+                      <a:ext cx="4248743" cy="1362265"/>
+                    </a:xfrm>
+                    <a:prstGeom prst="rect">
+                      <a:avLst/>
+                    </a:prstGeom>
+                  </pic:spPr>
+                </pic:pic>
+              </a:graphicData>
+            </a:graphic>
+          </wp:inline>
+        </w:drawing>
+      </w:r>
+    </w:p>
+    <w:p>
+      <w:pPr>
+        <w:pStyle w:val="p1"/>
+        <w:rPr>
+          <w:sz w:val="24"/>
+          <w:szCs w:val="24"/>
+        </w:rPr>
+      </w:pPr>
+    </w:p>
+    <w:p>
+      <w:pPr>
+        <w:pStyle w:val="p1"/>
+        <w:rPr>
+          <w:sz w:val="24"/>
+          <w:szCs w:val="24"/>
+        </w:rPr>
+      </w:pPr>
+      <w:r>
+        <w:rPr>
+          <w:noProof/>
+          <w:sz w:val="24"/>
+          <w:szCs w:val="24"/>
+        </w:rPr>
+        <w:drawing>
+          <wp:inline distT="0" distB="0" distL="0" distR="0" wp14:anchorId="057144D4" wp14:editId="72D264D4">
+            <wp:extent cx="3810532" cy="1305107"/>
+            <wp:effectExtent l="0" t="0" r="0" b="9525"/>
+            <wp:docPr id="18" name="Picture 18" descr="A close up of a device&#10;&#10;Description automatically generated"/>
+            <wp:cNvGraphicFramePr>
+              <a:graphicFrameLocks xmlns:a="http://schemas.openxmlformats.org/drawingml/2006/main" noChangeAspect="1"/>
+            </wp:cNvGraphicFramePr>
+            <a:graphic xmlns:a="http://schemas.openxmlformats.org/drawingml/2006/main">
+              <a:graphicData uri="http://schemas.openxmlformats.org/drawingml/2006/picture">
+                <pic:pic xmlns:pic="http://schemas.openxmlformats.org/drawingml/2006/picture">
+                  <pic:nvPicPr>
+                    <pic:cNvPr id="18" name="6D44707.tmp"/>
+                    <pic:cNvPicPr/>
+                  </pic:nvPicPr>
+                  <pic:blipFill>
+                    <a:blip r:embed="rId22">
+                      <a:extLst>
+                        <a:ext uri="{28A0092B-C50C-407E-A947-70E740481C1C}">
+                          <a14:useLocalDpi xmlns:a14="http://schemas.microsoft.com/office/drawing/2010/main" val="0"/>
+                        </a:ext>
+                      </a:extLst>
+                    </a:blip>
+                    <a:stretch>
+                      <a:fillRect/>
+                    </a:stretch>
+                  </pic:blipFill>
+                  <pic:spPr>
+                    <a:xfrm>
+                      <a:off x="0" y="0"/>
+                      <a:ext cx="3810532" cy="1305107"/>
+                    </a:xfrm>
+                    <a:prstGeom prst="rect">
+                      <a:avLst/>
+                    </a:prstGeom>
+                  </pic:spPr>
+                </pic:pic>
+              </a:graphicData>
+            </a:graphic>
+          </wp:inline>
+        </w:drawing>
+      </w:r>
+    </w:p>
+    <w:p>
+      <w:pPr>
+        <w:pStyle w:val="p1"/>
+        <w:rPr>
+          <w:sz w:val="24"/>
+          <w:szCs w:val="24"/>
+        </w:rPr>
+      </w:pPr>
+    </w:p>
+    <w:p>
+      <w:r>
+        <w:rPr>
+          <w:noProof/>
+        </w:rPr>
+        <w:drawing>
+          <wp:inline distT="0" distB="0" distL="0" distR="0" wp14:anchorId="5FD22E4D" wp14:editId="5A1924AF">
+            <wp:extent cx="4096322" cy="1381318"/>
+            <wp:effectExtent l="0" t="0" r="0" b="9525"/>
+            <wp:docPr id="19" name="Picture 19"/>
+            <wp:cNvGraphicFramePr>
+              <a:graphicFrameLocks xmlns:a="http://schemas.openxmlformats.org/drawingml/2006/main" noChangeAspect="1"/>
+            </wp:cNvGraphicFramePr>
+            <a:graphic xmlns:a="http://schemas.openxmlformats.org/drawingml/2006/main">
+              <a:graphicData uri="http://schemas.openxmlformats.org/drawingml/2006/picture">
+                <pic:pic xmlns:pic="http://schemas.openxmlformats.org/drawingml/2006/picture">
+                  <pic:nvPicPr>
+                    <pic:cNvPr id="19" name="6D4B307.tmp"/>
+                    <pic:cNvPicPr/>
+                  </pic:nvPicPr>
+                  <pic:blipFill>
+                    <a:blip r:embed="rId23">
+                      <a:extLst>
+                        <a:ext uri="{28A0092B-C50C-407E-A947-70E740481C1C}">
+                          <a14:useLocalDpi xmlns:a14="http://schemas.microsoft.com/office/drawing/2010/main" val="0"/>
+                        </a:ext>
+                      </a:extLst>
+                    </a:blip>
+                    <a:stretch>
+                      <a:fillRect/>
+                    </a:stretch>
+                  </pic:blipFill>
+                  <pic:spPr>
+                    <a:xfrm>
+                      <a:off x="0" y="0"/>
+                      <a:ext cx="4096322" cy="1381318"/>
+                    </a:xfrm>
+                    <a:prstGeom prst="rect">
+                      <a:avLst/>
+                    </a:prstGeom>
+                  </pic:spPr>
+                </pic:pic>
+              </a:graphicData>
+            </a:graphic>
+          </wp:inline>
+        </w:drawing>
+      </w:r>
+    </w:p>
+    <w:p>
+      <w:r>
+        <w:rPr>
+          <w:noProof/>
+        </w:rPr>
+        <w:drawing>
+          <wp:inline distT="0" distB="0" distL="0" distR="0" wp14:anchorId="5E6A3171" wp14:editId="79995A20">
+            <wp:extent cx="3648584" cy="1257475"/>
+            <wp:effectExtent l="0" t="0" r="9525" b="0"/>
+            <wp:docPr id="20" name="Picture 20" descr="A screenshot of a cell phone&#10;&#10;Description automatically generated"/>
+            <wp:cNvGraphicFramePr>
+              <a:graphicFrameLocks xmlns:a="http://schemas.openxmlformats.org/drawingml/2006/main" noChangeAspect="1"/>
+            </wp:cNvGraphicFramePr>
+            <a:graphic xmlns:a="http://schemas.openxmlformats.org/drawingml/2006/main">
+              <a:graphicData uri="http://schemas.openxmlformats.org/drawingml/2006/picture">
+                <pic:pic xmlns:pic="http://schemas.openxmlformats.org/drawingml/2006/picture">
+                  <pic:nvPicPr>
+                    <pic:cNvPr id="20" name="6D45370.tmp"/>
+                    <pic:cNvPicPr/>
+                  </pic:nvPicPr>
+                  <pic:blipFill>
+                    <a:blip r:embed="rId24">
+                      <a:extLst>
+                        <a:ext uri="{28A0092B-C50C-407E-A947-70E740481C1C}">
+                          <a14:useLocalDpi xmlns:a14="http://schemas.microsoft.com/office/drawing/2010/main" val="0"/>
+                        </a:ext>
+                      </a:extLst>
+                    </a:blip>
+                    <a:stretch>
+                      <a:fillRect/>
+                    </a:stretch>
+                  </pic:blipFill>
+                  <pic:spPr>
+                    <a:xfrm>
+                      <a:off x="0" y="0"/>
+                      <a:ext cx="3648584" cy="1257475"/>
+                    </a:xfrm>
+                    <a:prstGeom prst="rect">
+                      <a:avLst/>
+                    </a:prstGeom>
+                  </pic:spPr>
+                </pic:pic>
+              </a:graphicData>
+            </a:graphic>
+          </wp:inline>
+        </w:drawing>
+      </w:r>
+    </w:p>
     <w:sectPr>
       <w:pgSz w:w="12240" w:h="15840"/>
       <w:pgMar w:top="1440" w:right="1440" w:bottom="1440" w:left="1440" w:header="720" w:footer="720" w:gutter="0"/>
@@ -4258,7 +6798,7 @@
         <w:rFonts w:hint="default"/>
       </w:rPr>
     </w:lvl>
-    <w:lvl w:ilvl="1" w:tplc="04090019" w:tentative="1">
+    <w:lvl w:ilvl="1" w:tplc="04090019">
       <w:start w:val="1"/>
       <w:numFmt w:val="lowerLetter"/>
       <w:lvlText w:val="%2."/>

</xml_diff>